<commit_message>
Aggiunto recupero e cambio password
</commit_message>
<xml_diff>
--- a/Documentazione/Use Case Model.docx
+++ b/Documentazione/Use Case Model.docx
@@ -3253,15 +3253,7 @@
           <w:szCs w:val="26"/>
           <w:lang w:val="it-IT"/>
         </w:rPr>
-        <w:t>: UC_USER_</w:t>
-      </w:r>
-      <w:r>
-        <w:rPr>
-          <w:sz w:val="26"/>
-          <w:szCs w:val="26"/>
-          <w:lang w:val="it-IT"/>
-        </w:rPr>
-        <w:t>5</w:t>
+        <w:t>: UC_USER_5</w:t>
       </w:r>
     </w:p>
     <w:p>
@@ -4310,18 +4302,25 @@
     </w:p>
     <w:p>
       <w:pPr>
+        <w:rPr>
+          <w:lang w:val="it-IT"/>
+        </w:rPr>
+      </w:pPr>
+      <w:r>
+        <w:rPr>
+          <w:lang w:val="it-IT"/>
+        </w:rPr>
+        <w:br w:type="page"/>
+      </w:r>
+    </w:p>
+    <w:p>
+      <w:pPr>
+        <w:pStyle w:val="Paragrafoelenco"/>
         <w:numPr>
           <w:ilvl w:val="0"/>
           <w:numId w:val="1"/>
         </w:numPr>
-        <w:contextualSpacing/>
-      </w:pPr>
-      <w:r>
-        <w:rPr>
-          <w:lang w:val="it-IT"/>
-        </w:rPr>
-        <w:br w:type="page"/>
-      </w:r>
+      </w:pPr>
       <w:r>
         <w:rPr>
           <w:i/>
@@ -4342,7 +4341,7 @@
           <w:sz w:val="26"/>
           <w:szCs w:val="26"/>
         </w:rPr>
-        <w:t xml:space="preserve"> </w:t>
+        <w:t xml:space="preserve"> Re</w:t>
       </w:r>
       <w:r>
         <w:rPr>
@@ -4351,6 +4350,810 @@
           <w:sz w:val="26"/>
           <w:szCs w:val="26"/>
         </w:rPr>
+        <w:t>trievePassword</w:t>
+      </w:r>
+    </w:p>
+    <w:p>
+      <w:pPr>
+        <w:pStyle w:val="Paragrafoelenco"/>
+        <w:numPr>
+          <w:ilvl w:val="0"/>
+          <w:numId w:val="1"/>
+        </w:numPr>
+        <w:rPr>
+          <w:sz w:val="26"/>
+          <w:szCs w:val="26"/>
+        </w:rPr>
+      </w:pPr>
+      <w:r>
+        <w:rPr>
+          <w:sz w:val="26"/>
+          <w:szCs w:val="26"/>
+          <w:lang w:val="it-IT"/>
+        </w:rPr>
+        <w:t>Identificativo</w:t>
+      </w:r>
+      <w:r>
+        <w:rPr>
+          <w:sz w:val="26"/>
+          <w:szCs w:val="26"/>
+          <w:lang w:val="it-IT"/>
+        </w:rPr>
+        <w:t>: UC_USER_</w:t>
+      </w:r>
+      <w:r>
+        <w:rPr>
+          <w:sz w:val="26"/>
+          <w:szCs w:val="26"/>
+          <w:lang w:val="it-IT"/>
+        </w:rPr>
+        <w:t>8</w:t>
+      </w:r>
+    </w:p>
+    <w:p>
+      <w:pPr>
+        <w:pStyle w:val="Paragrafoelenco"/>
+      </w:pPr>
+    </w:p>
+    <w:p>
+      <w:pPr>
+        <w:pStyle w:val="Paragrafoelenco"/>
+        <w:numPr>
+          <w:ilvl w:val="0"/>
+          <w:numId w:val="1"/>
+        </w:numPr>
+      </w:pPr>
+      <w:r>
+        <w:rPr>
+          <w:i/>
+          <w:iCs/>
+          <w:sz w:val="26"/>
+          <w:szCs w:val="26"/>
+        </w:rPr>
+        <w:t>Attori partecipanti:</w:t>
+      </w:r>
+    </w:p>
+    <w:p>
+      <w:pPr>
+        <w:pStyle w:val="Paragrafoelenco"/>
+        <w:numPr>
+          <w:ilvl w:val="0"/>
+          <w:numId w:val="3"/>
+        </w:numPr>
+      </w:pPr>
+      <w:r>
+        <w:t>Utente registrato</w:t>
+      </w:r>
+    </w:p>
+    <w:p/>
+    <w:p>
+      <w:pPr>
+        <w:pStyle w:val="Paragrafoelenco"/>
+        <w:numPr>
+          <w:ilvl w:val="0"/>
+          <w:numId w:val="4"/>
+        </w:numPr>
+      </w:pPr>
+      <w:r>
+        <w:rPr>
+          <w:i/>
+          <w:iCs/>
+          <w:sz w:val="26"/>
+          <w:szCs w:val="26"/>
+        </w:rPr>
+        <w:t>Condizioni iniziali:</w:t>
+      </w:r>
+    </w:p>
+    <w:p>
+      <w:pPr>
+        <w:pStyle w:val="Paragrafoelenco"/>
+        <w:numPr>
+          <w:ilvl w:val="0"/>
+          <w:numId w:val="10"/>
+        </w:numPr>
+        <w:rPr>
+          <w:lang w:val="it-IT"/>
+        </w:rPr>
+      </w:pPr>
+      <w:r>
+        <w:rPr>
+          <w:lang w:val="it-IT"/>
+        </w:rPr>
+        <w:t>L’utente</w:t>
+      </w:r>
+      <w:r>
+        <w:rPr>
+          <w:lang w:val="it-IT"/>
+        </w:rPr>
+        <w:t xml:space="preserve"> registrato</w:t>
+      </w:r>
+      <w:r>
+        <w:rPr>
+          <w:lang w:val="it-IT"/>
+        </w:rPr>
+        <w:t xml:space="preserve"> </w:t>
+      </w:r>
+      <w:r>
+        <w:rPr>
+          <w:lang w:val="it-IT"/>
+        </w:rPr>
+        <w:t xml:space="preserve">non </w:t>
+      </w:r>
+      <w:r>
+        <w:rPr>
+          <w:lang w:val="it-IT"/>
+        </w:rPr>
+        <w:t>deve avere una sessione attiva</w:t>
+      </w:r>
+    </w:p>
+    <w:p>
+      <w:pPr>
+        <w:rPr>
+          <w:lang w:val="it-IT"/>
+        </w:rPr>
+      </w:pPr>
+    </w:p>
+    <w:p>
+      <w:pPr>
+        <w:pStyle w:val="Paragrafoelenco"/>
+        <w:numPr>
+          <w:ilvl w:val="0"/>
+          <w:numId w:val="4"/>
+        </w:numPr>
+      </w:pPr>
+      <w:r>
+        <w:rPr>
+          <w:i/>
+          <w:iCs/>
+          <w:sz w:val="26"/>
+          <w:szCs w:val="26"/>
+        </w:rPr>
+        <w:t>Flusso d’eventi:</w:t>
+      </w:r>
+    </w:p>
+    <w:p>
+      <w:pPr>
+        <w:pStyle w:val="Paragrafoelenco"/>
+        <w:numPr>
+          <w:ilvl w:val="0"/>
+          <w:numId w:val="6"/>
+        </w:numPr>
+        <w:rPr>
+          <w:lang w:val="it-IT"/>
+        </w:rPr>
+      </w:pPr>
+      <w:r>
+        <w:rPr>
+          <w:lang w:val="it-IT"/>
+        </w:rPr>
+        <w:t>L’utente clicca sul pulsante “recupera password”</w:t>
+      </w:r>
+    </w:p>
+    <w:p>
+      <w:pPr>
+        <w:pStyle w:val="Paragrafoelenco"/>
+        <w:numPr>
+          <w:ilvl w:val="0"/>
+          <w:numId w:val="6"/>
+        </w:numPr>
+        <w:rPr>
+          <w:lang w:val="it-IT"/>
+        </w:rPr>
+      </w:pPr>
+      <w:r>
+        <w:rPr>
+          <w:lang w:val="it-IT"/>
+        </w:rPr>
+        <w:t>L’utente indica su un form l’indirizzo email di recupero (obbligatoria) dove inviare il link per rinnovare la password</w:t>
+      </w:r>
+    </w:p>
+    <w:p>
+      <w:pPr>
+        <w:pStyle w:val="Paragrafoelenco"/>
+        <w:numPr>
+          <w:ilvl w:val="0"/>
+          <w:numId w:val="6"/>
+        </w:numPr>
+        <w:rPr>
+          <w:lang w:val="it-IT"/>
+        </w:rPr>
+      </w:pPr>
+      <w:r>
+        <w:rPr>
+          <w:lang w:val="it-IT"/>
+        </w:rPr>
+        <w:t>Submit</w:t>
+      </w:r>
+    </w:p>
+    <w:p>
+      <w:pPr>
+        <w:rPr>
+          <w:lang w:val="it-IT"/>
+        </w:rPr>
+      </w:pPr>
+    </w:p>
+    <w:p>
+      <w:pPr>
+        <w:pStyle w:val="Paragrafoelenco"/>
+        <w:numPr>
+          <w:ilvl w:val="0"/>
+          <w:numId w:val="4"/>
+        </w:numPr>
+      </w:pPr>
+      <w:r>
+        <w:rPr>
+          <w:i/>
+          <w:iCs/>
+          <w:sz w:val="26"/>
+          <w:szCs w:val="26"/>
+        </w:rPr>
+        <w:t>Condizioni finali:</w:t>
+      </w:r>
+    </w:p>
+    <w:p>
+      <w:pPr>
+        <w:pStyle w:val="Paragrafoelenco"/>
+        <w:numPr>
+          <w:ilvl w:val="0"/>
+          <w:numId w:val="7"/>
+        </w:numPr>
+        <w:rPr>
+          <w:lang w:val="it-IT"/>
+        </w:rPr>
+      </w:pPr>
+      <w:r>
+        <w:rPr>
+          <w:lang w:val="it-IT"/>
+        </w:rPr>
+        <w:t xml:space="preserve">La richiesta per la modifica della </w:t>
+      </w:r>
+      <w:r>
+        <w:rPr>
+          <w:lang w:val="it-IT"/>
+        </w:rPr>
+        <w:t>password viene correttamente inviata all’email di recupero specificata</w:t>
+      </w:r>
+    </w:p>
+    <w:p>
+      <w:pPr>
+        <w:rPr>
+          <w:lang w:val="it-IT"/>
+        </w:rPr>
+      </w:pPr>
+    </w:p>
+    <w:p>
+      <w:pPr>
+        <w:pStyle w:val="Paragrafoelenco"/>
+        <w:numPr>
+          <w:ilvl w:val="0"/>
+          <w:numId w:val="4"/>
+        </w:numPr>
+      </w:pPr>
+      <w:r>
+        <w:rPr>
+          <w:i/>
+          <w:iCs/>
+          <w:sz w:val="26"/>
+          <w:szCs w:val="26"/>
+        </w:rPr>
+        <w:t>Eccezioni:</w:t>
+      </w:r>
+    </w:p>
+    <w:p>
+      <w:pPr>
+        <w:pStyle w:val="Paragrafoelenco"/>
+        <w:numPr>
+          <w:ilvl w:val="0"/>
+          <w:numId w:val="8"/>
+        </w:numPr>
+        <w:rPr>
+          <w:lang w:val="it-IT"/>
+        </w:rPr>
+      </w:pPr>
+      <w:r>
+        <w:rPr>
+          <w:lang w:val="it-IT"/>
+        </w:rPr>
+        <w:t>Se l’utente non specifica l’indirizzo email nel campo obbligatorio, non si procederà all’invio dell’email e l’utente sarà notificato</w:t>
+      </w:r>
+    </w:p>
+    <w:p>
+      <w:pPr>
+        <w:rPr>
+          <w:lang w:val="it-IT"/>
+        </w:rPr>
+      </w:pPr>
+    </w:p>
+    <w:p>
+      <w:pPr>
+        <w:rPr>
+          <w:lang w:val="it-IT"/>
+        </w:rPr>
+      </w:pPr>
+      <w:r>
+        <w:rPr>
+          <w:lang w:val="it-IT"/>
+        </w:rPr>
+        <w:br w:type="page"/>
+      </w:r>
+    </w:p>
+    <w:p>
+      <w:pPr>
+        <w:pStyle w:val="Paragrafoelenco"/>
+        <w:numPr>
+          <w:ilvl w:val="0"/>
+          <w:numId w:val="1"/>
+        </w:numPr>
+      </w:pPr>
+      <w:r>
+        <w:rPr>
+          <w:i/>
+          <w:iCs/>
+          <w:sz w:val="26"/>
+          <w:szCs w:val="26"/>
+        </w:rPr>
+        <w:lastRenderedPageBreak/>
+        <w:t>Nome caso d’uso</w:t>
+      </w:r>
+      <w:r>
+        <w:t>:</w:t>
+      </w:r>
+      <w:r>
+        <w:rPr>
+          <w:b/>
+          <w:bCs/>
+          <w:sz w:val="26"/>
+          <w:szCs w:val="26"/>
+        </w:rPr>
+        <w:t xml:space="preserve"> </w:t>
+      </w:r>
+      <w:r>
+        <w:rPr>
+          <w:b/>
+          <w:bCs/>
+          <w:sz w:val="26"/>
+          <w:szCs w:val="26"/>
+        </w:rPr>
+        <w:t>Change</w:t>
+      </w:r>
+      <w:r>
+        <w:rPr>
+          <w:b/>
+          <w:bCs/>
+          <w:sz w:val="26"/>
+          <w:szCs w:val="26"/>
+        </w:rPr>
+        <w:t>Password</w:t>
+      </w:r>
+    </w:p>
+    <w:p>
+      <w:pPr>
+        <w:pStyle w:val="Paragrafoelenco"/>
+        <w:numPr>
+          <w:ilvl w:val="0"/>
+          <w:numId w:val="1"/>
+        </w:numPr>
+        <w:rPr>
+          <w:sz w:val="26"/>
+          <w:szCs w:val="26"/>
+        </w:rPr>
+      </w:pPr>
+      <w:r>
+        <w:rPr>
+          <w:sz w:val="26"/>
+          <w:szCs w:val="26"/>
+          <w:lang w:val="it-IT"/>
+        </w:rPr>
+        <w:t>Identificativo</w:t>
+      </w:r>
+      <w:r>
+        <w:rPr>
+          <w:sz w:val="26"/>
+          <w:szCs w:val="26"/>
+          <w:lang w:val="it-IT"/>
+        </w:rPr>
+        <w:t>: UC_USER_</w:t>
+      </w:r>
+      <w:r>
+        <w:rPr>
+          <w:sz w:val="26"/>
+          <w:szCs w:val="26"/>
+          <w:lang w:val="it-IT"/>
+        </w:rPr>
+        <w:t>9</w:t>
+      </w:r>
+    </w:p>
+    <w:p>
+      <w:pPr>
+        <w:pStyle w:val="Paragrafoelenco"/>
+      </w:pPr>
+    </w:p>
+    <w:p>
+      <w:pPr>
+        <w:pStyle w:val="Paragrafoelenco"/>
+        <w:numPr>
+          <w:ilvl w:val="0"/>
+          <w:numId w:val="1"/>
+        </w:numPr>
+      </w:pPr>
+      <w:r>
+        <w:rPr>
+          <w:i/>
+          <w:iCs/>
+          <w:sz w:val="26"/>
+          <w:szCs w:val="26"/>
+        </w:rPr>
+        <w:t>Attori partecipanti:</w:t>
+      </w:r>
+    </w:p>
+    <w:p>
+      <w:pPr>
+        <w:pStyle w:val="Paragrafoelenco"/>
+        <w:numPr>
+          <w:ilvl w:val="0"/>
+          <w:numId w:val="3"/>
+        </w:numPr>
+      </w:pPr>
+      <w:r>
+        <w:t>Utente registrato</w:t>
+      </w:r>
+    </w:p>
+    <w:p/>
+    <w:p>
+      <w:pPr>
+        <w:pStyle w:val="Paragrafoelenco"/>
+        <w:numPr>
+          <w:ilvl w:val="0"/>
+          <w:numId w:val="4"/>
+        </w:numPr>
+      </w:pPr>
+      <w:r>
+        <w:rPr>
+          <w:i/>
+          <w:iCs/>
+          <w:sz w:val="26"/>
+          <w:szCs w:val="26"/>
+        </w:rPr>
+        <w:t>Condizioni iniziali:</w:t>
+      </w:r>
+    </w:p>
+    <w:p>
+      <w:pPr>
+        <w:pStyle w:val="Paragrafoelenco"/>
+        <w:numPr>
+          <w:ilvl w:val="0"/>
+          <w:numId w:val="10"/>
+        </w:numPr>
+        <w:rPr>
+          <w:lang w:val="it-IT"/>
+        </w:rPr>
+      </w:pPr>
+      <w:r>
+        <w:rPr>
+          <w:lang w:val="it-IT"/>
+        </w:rPr>
+        <w:t xml:space="preserve">L’utente </w:t>
+      </w:r>
+      <w:r>
+        <w:rPr>
+          <w:lang w:val="it-IT"/>
+        </w:rPr>
+        <w:t>deve trovarsi nella schermata per il rinnovo della password</w:t>
+      </w:r>
+    </w:p>
+    <w:p>
+      <w:pPr>
+        <w:rPr>
+          <w:lang w:val="it-IT"/>
+        </w:rPr>
+      </w:pPr>
+    </w:p>
+    <w:p>
+      <w:pPr>
+        <w:pStyle w:val="Paragrafoelenco"/>
+        <w:numPr>
+          <w:ilvl w:val="0"/>
+          <w:numId w:val="4"/>
+        </w:numPr>
+      </w:pPr>
+      <w:r>
+        <w:rPr>
+          <w:i/>
+          <w:iCs/>
+          <w:sz w:val="26"/>
+          <w:szCs w:val="26"/>
+        </w:rPr>
+        <w:t>Flusso d’eventi:</w:t>
+      </w:r>
+    </w:p>
+    <w:p>
+      <w:pPr>
+        <w:pStyle w:val="Paragrafoelenco"/>
+        <w:numPr>
+          <w:ilvl w:val="0"/>
+          <w:numId w:val="6"/>
+        </w:numPr>
+        <w:rPr>
+          <w:lang w:val="it-IT"/>
+        </w:rPr>
+      </w:pPr>
+      <w:r>
+        <w:rPr>
+          <w:lang w:val="it-IT"/>
+        </w:rPr>
+        <w:t xml:space="preserve">L’utente </w:t>
+      </w:r>
+      <w:r>
+        <w:rPr>
+          <w:lang w:val="it-IT"/>
+        </w:rPr>
+        <w:t>compila un form con due campi in cui inserire la nuova password e confermare la stessa (entrambi obbligatori)</w:t>
+      </w:r>
+    </w:p>
+    <w:p>
+      <w:pPr>
+        <w:pStyle w:val="Paragrafoelenco"/>
+        <w:numPr>
+          <w:ilvl w:val="0"/>
+          <w:numId w:val="6"/>
+        </w:numPr>
+        <w:rPr>
+          <w:lang w:val="it-IT"/>
+        </w:rPr>
+      </w:pPr>
+      <w:r>
+        <w:rPr>
+          <w:lang w:val="it-IT"/>
+        </w:rPr>
+        <w:t>Submi</w:t>
+      </w:r>
+      <w:r>
+        <w:rPr>
+          <w:lang w:val="it-IT"/>
+        </w:rPr>
+        <w:t>t</w:t>
+      </w:r>
+    </w:p>
+    <w:p>
+      <w:pPr>
+        <w:rPr>
+          <w:lang w:val="it-IT"/>
+        </w:rPr>
+      </w:pPr>
+    </w:p>
+    <w:p>
+      <w:pPr>
+        <w:pStyle w:val="Paragrafoelenco"/>
+        <w:numPr>
+          <w:ilvl w:val="0"/>
+          <w:numId w:val="4"/>
+        </w:numPr>
+      </w:pPr>
+      <w:r>
+        <w:rPr>
+          <w:i/>
+          <w:iCs/>
+          <w:sz w:val="26"/>
+          <w:szCs w:val="26"/>
+        </w:rPr>
+        <w:t>Condizioni finali:</w:t>
+      </w:r>
+    </w:p>
+    <w:p>
+      <w:pPr>
+        <w:pStyle w:val="Paragrafoelenco"/>
+        <w:numPr>
+          <w:ilvl w:val="0"/>
+          <w:numId w:val="7"/>
+        </w:numPr>
+        <w:rPr>
+          <w:lang w:val="it-IT"/>
+        </w:rPr>
+      </w:pPr>
+      <w:r>
+        <w:rPr>
+          <w:lang w:val="it-IT"/>
+        </w:rPr>
+        <w:t>La password viene modificata correttamente</w:t>
+      </w:r>
+    </w:p>
+    <w:p>
+      <w:pPr>
+        <w:rPr>
+          <w:lang w:val="it-IT"/>
+        </w:rPr>
+      </w:pPr>
+    </w:p>
+    <w:p>
+      <w:pPr>
+        <w:pStyle w:val="Paragrafoelenco"/>
+        <w:numPr>
+          <w:ilvl w:val="0"/>
+          <w:numId w:val="4"/>
+        </w:numPr>
+      </w:pPr>
+      <w:r>
+        <w:rPr>
+          <w:i/>
+          <w:iCs/>
+          <w:sz w:val="26"/>
+          <w:szCs w:val="26"/>
+        </w:rPr>
+        <w:t>Eccezioni:</w:t>
+      </w:r>
+    </w:p>
+    <w:p>
+      <w:pPr>
+        <w:pStyle w:val="Paragrafoelenco"/>
+        <w:numPr>
+          <w:ilvl w:val="0"/>
+          <w:numId w:val="8"/>
+        </w:numPr>
+        <w:rPr>
+          <w:lang w:val="it-IT"/>
+        </w:rPr>
+      </w:pPr>
+      <w:r>
+        <w:rPr>
+          <w:lang w:val="it-IT"/>
+        </w:rPr>
+        <w:t xml:space="preserve">Se </w:t>
+      </w:r>
+      <w:r>
+        <w:rPr>
+          <w:lang w:val="it-IT"/>
+        </w:rPr>
+        <w:t>le due password immesse nei campi</w:t>
+      </w:r>
+      <w:r>
+        <w:rPr>
+          <w:lang w:val="it-IT"/>
+        </w:rPr>
+        <w:t xml:space="preserve"> sono diverse, non si procederà all’aggiornamento della password e l’utente verrà notificato a schermo</w:t>
+      </w:r>
+    </w:p>
+    <w:p>
+      <w:pPr>
+        <w:pStyle w:val="Paragrafoelenco"/>
+        <w:numPr>
+          <w:ilvl w:val="0"/>
+          <w:numId w:val="8"/>
+        </w:numPr>
+        <w:rPr>
+          <w:lang w:val="it-IT"/>
+        </w:rPr>
+      </w:pPr>
+      <w:r>
+        <w:rPr>
+          <w:lang w:val="it-IT"/>
+        </w:rPr>
+        <w:t xml:space="preserve">Se </w:t>
+      </w:r>
+      <w:r>
+        <w:rPr>
+          <w:lang w:val="it-IT"/>
+        </w:rPr>
+        <w:t>la nuova password corrisponde alla precedente</w:t>
+      </w:r>
+      <w:r>
+        <w:rPr>
+          <w:lang w:val="it-IT"/>
+        </w:rPr>
+        <w:t>, non si procederà all’aggiornamento della password e l’utente verrà notificato a schermo</w:t>
+      </w:r>
+    </w:p>
+    <w:p>
+      <w:pPr>
+        <w:pStyle w:val="Paragrafoelenco"/>
+        <w:numPr>
+          <w:ilvl w:val="0"/>
+          <w:numId w:val="8"/>
+        </w:numPr>
+        <w:rPr>
+          <w:lang w:val="it-IT"/>
+        </w:rPr>
+      </w:pPr>
+      <w:r>
+        <w:rPr>
+          <w:lang w:val="it-IT"/>
+        </w:rPr>
+        <w:t>Se</w:t>
+      </w:r>
+      <w:r>
+        <w:rPr>
+          <w:lang w:val="it-IT"/>
+        </w:rPr>
+        <w:t xml:space="preserve"> almeno uno dei due campi del form è vuoto</w:t>
+      </w:r>
+      <w:r>
+        <w:rPr>
+          <w:lang w:val="it-IT"/>
+        </w:rPr>
+        <w:t>, non si procederà all’aggiornamento della password e l’utente verrà notificato a schermo</w:t>
+      </w:r>
+    </w:p>
+    <w:p>
+      <w:pPr>
+        <w:pStyle w:val="Paragrafoelenco"/>
+        <w:numPr>
+          <w:ilvl w:val="0"/>
+          <w:numId w:val="8"/>
+        </w:numPr>
+        <w:rPr>
+          <w:lang w:val="it-IT"/>
+        </w:rPr>
+      </w:pPr>
+      <w:r>
+        <w:rPr>
+          <w:lang w:val="it-IT"/>
+        </w:rPr>
+        <w:t xml:space="preserve">Se </w:t>
+      </w:r>
+      <w:r>
+        <w:rPr>
+          <w:lang w:val="it-IT"/>
+        </w:rPr>
+        <w:t>la password non sarà composta da almeno 6 caratteri</w:t>
+      </w:r>
+      <w:r>
+        <w:rPr>
+          <w:lang w:val="it-IT"/>
+        </w:rPr>
+        <w:t>, non si procederà all’aggiornamento della password e l’utente verrà notificato a schermo</w:t>
+      </w:r>
+    </w:p>
+    <w:p>
+      <w:pPr>
+        <w:pStyle w:val="Paragrafoelenco"/>
+        <w:ind w:left="1440"/>
+        <w:rPr>
+          <w:lang w:val="it-IT"/>
+        </w:rPr>
+      </w:pPr>
+    </w:p>
+    <w:p>
+      <w:pPr>
+        <w:numPr>
+          <w:ilvl w:val="0"/>
+          <w:numId w:val="1"/>
+        </w:numPr>
+        <w:contextualSpacing/>
+      </w:pPr>
+      <w:r>
+        <w:rPr>
+          <w:lang w:val="it-IT"/>
+        </w:rPr>
+        <w:br w:type="page"/>
+      </w:r>
+      <w:r>
+        <w:rPr>
+          <w:i/>
+          <w:iCs/>
+          <w:sz w:val="26"/>
+          <w:szCs w:val="26"/>
+        </w:rPr>
+        <w:lastRenderedPageBreak/>
+        <w:t>Nome caso d’uso</w:t>
+      </w:r>
+      <w:r>
+        <w:t>:</w:t>
+      </w:r>
+      <w:r>
+        <w:rPr>
+          <w:b/>
+          <w:bCs/>
+          <w:sz w:val="26"/>
+          <w:szCs w:val="26"/>
+        </w:rPr>
+        <w:t xml:space="preserve"> </w:t>
+      </w:r>
+      <w:r>
+        <w:rPr>
+          <w:b/>
+          <w:bCs/>
+          <w:sz w:val="26"/>
+          <w:szCs w:val="26"/>
+        </w:rPr>
         <w:t>AcceptThread</w:t>
       </w:r>
     </w:p>
@@ -4802,25 +5605,7 @@
           <w:sz w:val="26"/>
           <w:szCs w:val="26"/>
         </w:rPr>
-        <w:t xml:space="preserve"> </w:t>
-      </w:r>
-      <w:r>
-        <w:rPr>
-          <w:b/>
-          <w:bCs/>
-          <w:sz w:val="26"/>
-          <w:szCs w:val="26"/>
-        </w:rPr>
-        <w:t>Add</w:t>
-      </w:r>
-      <w:r>
-        <w:rPr>
-          <w:b/>
-          <w:bCs/>
-          <w:sz w:val="26"/>
-          <w:szCs w:val="26"/>
-        </w:rPr>
-        <w:t>Thread</w:t>
+        <w:t xml:space="preserve"> AddThread</w:t>
       </w:r>
     </w:p>
     <w:p>
@@ -4849,31 +5634,7 @@
           <w:szCs w:val="26"/>
           <w:lang w:val="it-IT"/>
         </w:rPr>
-        <w:t>: UC_</w:t>
-      </w:r>
-      <w:r>
-        <w:rPr>
-          <w:sz w:val="26"/>
-          <w:szCs w:val="26"/>
-          <w:lang w:val="it-IT"/>
-        </w:rPr>
-        <w:t>ADMIN</w:t>
-      </w:r>
-      <w:r>
-        <w:rPr>
-          <w:sz w:val="26"/>
-          <w:szCs w:val="26"/>
-          <w:lang w:val="it-IT"/>
-        </w:rPr>
-        <w:t>_</w:t>
-      </w:r>
-      <w:r>
-        <w:rPr>
-          <w:sz w:val="26"/>
-          <w:szCs w:val="26"/>
-          <w:lang w:val="it-IT"/>
-        </w:rPr>
-        <w:t>2</w:t>
+        <w:t>: UC_ADMIN_2</w:t>
       </w:r>
     </w:p>
     <w:p>
@@ -4945,19 +5706,7 @@
         <w:rPr>
           <w:lang w:val="it-IT"/>
         </w:rPr>
-        <w:t>L’</w:t>
-      </w:r>
-      <w:r>
-        <w:rPr>
-          <w:lang w:val="it-IT"/>
-        </w:rPr>
-        <w:t>admin</w:t>
-      </w:r>
-      <w:r>
-        <w:rPr>
-          <w:lang w:val="it-IT"/>
-        </w:rPr>
-        <w:t xml:space="preserve"> deve avere una sessione attiva</w:t>
+        <w:t>L’admin deve avere una sessione attiva</w:t>
       </w:r>
     </w:p>
     <w:p>
@@ -4975,19 +5724,7 @@
         <w:rPr>
           <w:lang w:val="it-IT"/>
         </w:rPr>
-        <w:t>Il gioc</w:t>
-      </w:r>
-      <w:r>
-        <w:rPr>
-          <w:lang w:val="it-IT"/>
-        </w:rPr>
-        <w:t xml:space="preserve">o </w:t>
-      </w:r>
-      <w:r>
-        <w:rPr>
-          <w:lang w:val="it-IT"/>
-        </w:rPr>
-        <w:t>su cui discutere deve esistere</w:t>
+        <w:t>Il gioco su cui discutere deve esistere</w:t>
       </w:r>
     </w:p>
     <w:p>
@@ -5005,19 +5742,7 @@
         <w:rPr>
           <w:lang w:val="it-IT"/>
         </w:rPr>
-        <w:t>L’</w:t>
-      </w:r>
-      <w:r>
-        <w:rPr>
-          <w:lang w:val="it-IT"/>
-        </w:rPr>
-        <w:t>admin</w:t>
-      </w:r>
-      <w:r>
-        <w:rPr>
-          <w:lang w:val="it-IT"/>
-        </w:rPr>
-        <w:t xml:space="preserve"> deve essere sulla pagina del gioco sul quale vuole iniziare una discussione</w:t>
+        <w:t>L’admin deve essere sulla pagina del gioco sul quale vuole iniziare una discussione</w:t>
       </w:r>
     </w:p>
     <w:p>
@@ -5060,19 +5785,7 @@
         <w:rPr>
           <w:lang w:val="it-IT"/>
         </w:rPr>
-        <w:t>L’</w:t>
-      </w:r>
-      <w:r>
-        <w:rPr>
-          <w:lang w:val="it-IT"/>
-        </w:rPr>
-        <w:t>admin</w:t>
-      </w:r>
-      <w:r>
-        <w:rPr>
-          <w:lang w:val="it-IT"/>
-        </w:rPr>
-        <w:t xml:space="preserve"> clicca sulla voce “nuova discussione” nella pagina di un determinato gioco</w:t>
+        <w:t>L’admin clicca sulla voce “nuova discussione” nella pagina di un determinato gioco</w:t>
       </w:r>
     </w:p>
     <w:p>
@@ -5194,19 +5907,7 @@
         <w:rPr>
           <w:lang w:val="it-IT"/>
         </w:rPr>
-        <w:t>Se l’</w:t>
-      </w:r>
-      <w:r>
-        <w:rPr>
-          <w:lang w:val="it-IT"/>
-        </w:rPr>
-        <w:t>admin</w:t>
-      </w:r>
-      <w:r>
-        <w:rPr>
-          <w:lang w:val="it-IT"/>
-        </w:rPr>
-        <w:t xml:space="preserve"> non inserisce un nome nel form di richiesta della discussione, essa non verrà inviata e apparirà una notifica a schermo </w:t>
+        <w:t xml:space="preserve">Se l’admin non inserisce un nome nel form di richiesta della discussione, essa non verrà inviata e apparirà una notifica a schermo </w:t>
       </w:r>
     </w:p>
     <w:p>
@@ -8073,6 +8774,7 @@
     <w:lsdException w:name="HTML Sample" w:semiHidden="1" w:unhideWhenUsed="1"/>
     <w:lsdException w:name="HTML Typewriter" w:semiHidden="1" w:unhideWhenUsed="1"/>
     <w:lsdException w:name="HTML Variable" w:semiHidden="1" w:unhideWhenUsed="1"/>
+    <w:lsdException w:name="Normal Table" w:semiHidden="1" w:unhideWhenUsed="1"/>
     <w:lsdException w:name="annotation subject" w:semiHidden="1" w:unhideWhenUsed="1"/>
     <w:lsdException w:name="No List" w:semiHidden="1" w:unhideWhenUsed="1"/>
     <w:lsdException w:name="Outline List 1" w:semiHidden="1" w:unhideWhenUsed="1"/>
@@ -8115,8 +8817,11 @@
     <w:lsdException w:name="Table Contemporary" w:semiHidden="1" w:unhideWhenUsed="1"/>
     <w:lsdException w:name="Table Elegant" w:semiHidden="1" w:unhideWhenUsed="1"/>
     <w:lsdException w:name="Table Professional" w:semiHidden="1" w:unhideWhenUsed="1"/>
+    <w:lsdException w:name="Table Subtle 1" w:semiHidden="1" w:unhideWhenUsed="1"/>
     <w:lsdException w:name="Table Subtle 2" w:semiHidden="1" w:unhideWhenUsed="1"/>
     <w:lsdException w:name="Table Web 1" w:semiHidden="1" w:unhideWhenUsed="1"/>
+    <w:lsdException w:name="Table Web 2" w:semiHidden="1" w:unhideWhenUsed="1"/>
+    <w:lsdException w:name="Table Web 3" w:semiHidden="1" w:unhideWhenUsed="1"/>
     <w:lsdException w:name="Balloon Text" w:semiHidden="1" w:unhideWhenUsed="1"/>
     <w:lsdException w:name="Table Grid" w:uiPriority="39"/>
     <w:lsdException w:name="Table Theme" w:semiHidden="1" w:unhideWhenUsed="1"/>

</xml_diff>

<commit_message>
Aggiustati oggetti control e use case
</commit_message>
<xml_diff>
--- a/Documentazione/Use Case Model.docx
+++ b/Documentazione/Use Case Model.docx
@@ -5664,31 +5664,19 @@
         <w:rPr>
           <w:lang w:val="it-IT"/>
         </w:rPr>
-        <w:t>L’utente</w:t>
-      </w:r>
-      <w:r>
-        <w:rPr>
-          <w:lang w:val="it-IT"/>
-        </w:rPr>
-        <w:t xml:space="preserve"> </w:t>
-      </w:r>
-      <w:r>
-        <w:rPr>
-          <w:lang w:val="it-IT"/>
-        </w:rPr>
-        <w:t>ha accesso alle modalità di ricerca</w:t>
-      </w:r>
-      <w:r>
-        <w:rPr>
-          <w:lang w:val="it-IT"/>
-        </w:rPr>
-        <w:t xml:space="preserve"> delle discussioni</w:t>
-      </w:r>
-      <w:r>
-        <w:rPr>
-          <w:lang w:val="it-IT"/>
-        </w:rPr>
-        <w:t xml:space="preserve"> per parametro</w:t>
+        <w:t>L’utente è sulla pagina di un gioco e</w:t>
+      </w:r>
+      <w:r>
+        <w:rPr>
+          <w:lang w:val="it-IT"/>
+        </w:rPr>
+        <w:t xml:space="preserve"> ha accesso all</w:t>
+      </w:r>
+      <w:r>
+        <w:rPr>
+          <w:lang w:val="it-IT"/>
+        </w:rPr>
+        <w:t>e modalità di ricerca delle discussioni per parametro</w:t>
       </w:r>
     </w:p>
     <w:p>
@@ -12475,16 +12463,7 @@
           <w:sz w:val="26"/>
           <w:szCs w:val="26"/>
         </w:rPr>
-        <w:t xml:space="preserve"> View</w:t>
-      </w:r>
-      <w:r>
-        <w:rPr>
-          <w:b/>
-          <w:bCs/>
-          <w:sz w:val="26"/>
-          <w:szCs w:val="26"/>
-        </w:rPr>
-        <w:t>RequestsPage</w:t>
+        <w:t xml:space="preserve"> ViewRequestsPage</w:t>
       </w:r>
     </w:p>
     <w:p>
@@ -12593,13 +12572,7 @@
         <w:rPr>
           <w:lang w:val="it-IT"/>
         </w:rPr>
-        <w:t>Il caso d’uso inizia quando l’</w:t>
-      </w:r>
-      <w:r>
-        <w:rPr>
-          <w:lang w:val="it-IT"/>
-        </w:rPr>
-        <w:t>admin</w:t>
+        <w:t>Il caso d’uso inizia quando l’admin</w:t>
       </w:r>
       <w:r>
         <w:rPr>

</xml_diff>

<commit_message>
Aggiornati Sequence Diagram secondo le recenti modifiche
Modificati SD Admin 4 e Admin 7. Modificifato NAV 1.3 e aggiunto NAV 1.4
</commit_message>
<xml_diff>
--- a/Documentazione/Use Case Model.docx
+++ b/Documentazione/Use Case Model.docx
@@ -9649,7 +9649,13 @@
         <w:pStyle w:val="Titolo"/>
       </w:pPr>
       <w:r>
-        <w:t>UC_NAV_1.3:</w:t>
+        <w:t>UC_NAV_1.</w:t>
+      </w:r>
+      <w:r>
+        <w:t>4</w:t>
+      </w:r>
+      <w:r>
+        <w:t>:</w:t>
       </w:r>
     </w:p>
     <w:tbl>
@@ -10124,6 +10130,15 @@
           <w:p>
             <w:pPr>
               <w:rPr>
+                <w:sz w:val="24"/>
+                <w:szCs w:val="24"/>
+                <w:lang w:eastAsia="it-IT"/>
+              </w:rPr>
+            </w:pPr>
+          </w:p>
+          <w:p>
+            <w:pPr>
+              <w:rPr>
                 <w:b w:val="0"/>
                 <w:bCs w:val="0"/>
                 <w:sz w:val="24"/>
@@ -10161,6 +10176,7 @@
         <w:pStyle w:val="Titolo"/>
       </w:pPr>
       <w:r>
+        <w:lastRenderedPageBreak/>
         <w:t>UC_NAV_2:</w:t>
       </w:r>
     </w:p>
@@ -10208,7 +10224,6 @@
                 <w:szCs w:val="24"/>
                 <w:lang w:eastAsia="it-IT"/>
               </w:rPr>
-              <w:lastRenderedPageBreak/>
               <w:t>Nome del caso d’uso</w:t>
             </w:r>
           </w:p>

</xml_diff>